<commit_message>
trying to make login
</commit_message>
<xml_diff>
--- a/Пояснительная записка к мастерской по реставрации.docx
+++ b/Пояснительная записка к мастерской по реставрации.docx
@@ -2196,7 +2196,7 @@
           <v:shape id="_x0000_i1025" type="#_x0000_t75" style="width:467.25pt;height:2in" o:ole="">
             <v:imagedata r:id="rId11" o:title=""/>
           </v:shape>
-          <o:OLEObject Type="Embed" ProgID="Unknown" ShapeID="_x0000_i1025" DrawAspect="Content" ObjectID="_1826650356" r:id="rId12"/>
+          <o:OLEObject Type="Embed" ProgID="Unknown" ShapeID="_x0000_i1025" DrawAspect="Content" ObjectID="_1827003035" r:id="rId12"/>
         </w:object>
       </w:r>
     </w:p>
@@ -4926,22 +4926,11 @@
       </w:r>
     </w:p>
     <w:p>
-      <w:pPr>
-        <w:rPr>
-          <w:lang w:val="en-US"/>
-        </w:rPr>
-      </w:pPr>
       <w:r>
         <w:t>Перед созданием таблиц в базе данных, были созданы перечисления, которые в дальнейшем будут использованы в качестве типов данных (Листинг 3.1).</w:t>
       </w:r>
     </w:p>
-    <w:p>
-      <w:pPr>
-        <w:rPr>
-          <w:lang w:val="en-US"/>
-        </w:rPr>
-      </w:pPr>
-    </w:p>
+    <w:p/>
     <w:p>
       <w:pPr>
         <w:ind w:firstLine="0"/>
@@ -5495,17 +5484,75 @@
           <w:rFonts w:ascii="Courier New" w:hAnsi="Courier New" w:cs="Courier New"/>
           <w:sz w:val="22"/>
           <w:szCs w:val="22"/>
-          <w:lang w:val="en-US"/>
-        </w:rPr>
-      </w:pPr>
-      <w:r>
-        <w:rPr>
-          <w:rFonts w:ascii="Courier New" w:hAnsi="Courier New" w:cs="Courier New"/>
-          <w:sz w:val="22"/>
-          <w:szCs w:val="22"/>
-          <w:lang w:val="en-US"/>
-        </w:rPr>
-        <w:t xml:space="preserve">CREATE TYPE MEASUREMENTTYPE AS </w:t>
+        </w:rPr>
+      </w:pPr>
+      <w:r>
+        <w:rPr>
+          <w:rFonts w:ascii="Courier New" w:hAnsi="Courier New" w:cs="Courier New"/>
+          <w:sz w:val="22"/>
+          <w:szCs w:val="22"/>
+          <w:lang w:val="en-US"/>
+        </w:rPr>
+        <w:t>CREATE</w:t>
+      </w:r>
+      <w:r>
+        <w:rPr>
+          <w:rFonts w:ascii="Courier New" w:hAnsi="Courier New" w:cs="Courier New"/>
+          <w:sz w:val="22"/>
+          <w:szCs w:val="22"/>
+        </w:rPr>
+        <w:t xml:space="preserve"> </w:t>
+      </w:r>
+      <w:r>
+        <w:rPr>
+          <w:rFonts w:ascii="Courier New" w:hAnsi="Courier New" w:cs="Courier New"/>
+          <w:sz w:val="22"/>
+          <w:szCs w:val="22"/>
+          <w:lang w:val="en-US"/>
+        </w:rPr>
+        <w:t>TYPE</w:t>
+      </w:r>
+      <w:r>
+        <w:rPr>
+          <w:rFonts w:ascii="Courier New" w:hAnsi="Courier New" w:cs="Courier New"/>
+          <w:sz w:val="22"/>
+          <w:szCs w:val="22"/>
+        </w:rPr>
+        <w:t xml:space="preserve"> </w:t>
+      </w:r>
+      <w:r>
+        <w:rPr>
+          <w:rFonts w:ascii="Courier New" w:hAnsi="Courier New" w:cs="Courier New"/>
+          <w:sz w:val="22"/>
+          <w:szCs w:val="22"/>
+          <w:lang w:val="en-US"/>
+        </w:rPr>
+        <w:t>MEASUREMENTTYPE</w:t>
+      </w:r>
+      <w:r>
+        <w:rPr>
+          <w:rFonts w:ascii="Courier New" w:hAnsi="Courier New" w:cs="Courier New"/>
+          <w:sz w:val="22"/>
+          <w:szCs w:val="22"/>
+        </w:rPr>
+        <w:t xml:space="preserve"> </w:t>
+      </w:r>
+      <w:r>
+        <w:rPr>
+          <w:rFonts w:ascii="Courier New" w:hAnsi="Courier New" w:cs="Courier New"/>
+          <w:sz w:val="22"/>
+          <w:szCs w:val="22"/>
+          <w:lang w:val="en-US"/>
+        </w:rPr>
+        <w:t>AS</w:t>
+      </w:r>
+      <w:r>
+        <w:rPr>
+          <w:rFonts w:ascii="Courier New" w:hAnsi="Courier New" w:cs="Courier New"/>
+          <w:sz w:val="22"/>
+          <w:szCs w:val="22"/>
+        </w:rPr>
+        <w:t xml:space="preserve"> </w:t>
       </w:r>
       <w:proofErr w:type="gramStart"/>
       <w:r>
@@ -5515,6 +5562,81 @@
           <w:szCs w:val="22"/>
           <w:lang w:val="en-US"/>
         </w:rPr>
+        <w:t>ENUM</w:t>
+      </w:r>
+      <w:r>
+        <w:rPr>
+          <w:rFonts w:ascii="Courier New" w:hAnsi="Courier New" w:cs="Courier New"/>
+          <w:sz w:val="22"/>
+          <w:szCs w:val="22"/>
+        </w:rPr>
+        <w:t>(</w:t>
+      </w:r>
+      <w:proofErr w:type="gramEnd"/>
+      <w:r>
+        <w:rPr>
+          <w:rFonts w:ascii="Courier New" w:hAnsi="Courier New" w:cs="Courier New"/>
+          <w:sz w:val="22"/>
+          <w:szCs w:val="22"/>
+        </w:rPr>
+        <w:t>'кг', 'л', 'м', '</w:t>
+      </w:r>
+      <w:proofErr w:type="spellStart"/>
+      <w:r>
+        <w:rPr>
+          <w:rFonts w:ascii="Courier New" w:hAnsi="Courier New" w:cs="Courier New"/>
+          <w:sz w:val="22"/>
+          <w:szCs w:val="22"/>
+        </w:rPr>
+        <w:t>шт</w:t>
+      </w:r>
+      <w:proofErr w:type="spellEnd"/>
+      <w:r>
+        <w:rPr>
+          <w:rFonts w:ascii="Courier New" w:hAnsi="Courier New" w:cs="Courier New"/>
+          <w:sz w:val="22"/>
+          <w:szCs w:val="22"/>
+        </w:rPr>
+        <w:t>', 'м в кубе');</w:t>
+      </w:r>
+    </w:p>
+    <w:p>
+      <w:pPr>
+        <w:ind w:firstLine="0"/>
+        <w:rPr>
+          <w:rFonts w:ascii="Courier New" w:hAnsi="Courier New" w:cs="Courier New"/>
+          <w:sz w:val="22"/>
+          <w:szCs w:val="22"/>
+        </w:rPr>
+      </w:pPr>
+    </w:p>
+    <w:p>
+      <w:pPr>
+        <w:ind w:firstLine="0"/>
+        <w:rPr>
+          <w:rFonts w:ascii="Courier New" w:hAnsi="Courier New" w:cs="Courier New"/>
+          <w:sz w:val="22"/>
+          <w:szCs w:val="22"/>
+          <w:lang w:val="en-US"/>
+        </w:rPr>
+      </w:pPr>
+      <w:r>
+        <w:rPr>
+          <w:rFonts w:ascii="Courier New" w:hAnsi="Courier New" w:cs="Courier New"/>
+          <w:sz w:val="22"/>
+          <w:szCs w:val="22"/>
+          <w:lang w:val="en-US"/>
+        </w:rPr>
+        <w:t xml:space="preserve">CREATE TYPE TRANSACTIONTYPE AS </w:t>
+      </w:r>
+      <w:proofErr w:type="gramStart"/>
+      <w:r>
+        <w:rPr>
+          <w:rFonts w:ascii="Courier New" w:hAnsi="Courier New" w:cs="Courier New"/>
+          <w:sz w:val="22"/>
+          <w:szCs w:val="22"/>
+          <w:lang w:val="en-US"/>
+        </w:rPr>
         <w:t>ENUM(</w:t>
       </w:r>
       <w:proofErr w:type="gramEnd"/>
@@ -5535,7 +5657,7 @@
           <w:szCs w:val="22"/>
           <w:lang w:val="en-US"/>
         </w:rPr>
-        <w:t>кг</w:t>
+        <w:t>Пополнение</w:t>
       </w:r>
       <w:proofErr w:type="spellEnd"/>
       <w:r>
@@ -5545,7 +5667,7 @@
           <w:szCs w:val="22"/>
           <w:lang w:val="en-US"/>
         </w:rPr>
-        <w:t>', 'л', 'м', '</w:t>
+        <w:t>', '</w:t>
       </w:r>
       <w:proofErr w:type="spellStart"/>
       <w:r>
@@ -5555,7 +5677,7 @@
           <w:szCs w:val="22"/>
           <w:lang w:val="en-US"/>
         </w:rPr>
-        <w:t>шт</w:t>
+        <w:t>Списание</w:t>
       </w:r>
       <w:proofErr w:type="spellEnd"/>
       <w:r>
@@ -5565,7 +5687,7 @@
           <w:szCs w:val="22"/>
           <w:lang w:val="en-US"/>
         </w:rPr>
-        <w:t xml:space="preserve">', 'м в </w:t>
+        <w:t>', '</w:t>
       </w:r>
       <w:proofErr w:type="spellStart"/>
       <w:r>
@@ -5575,7 +5697,7 @@
           <w:szCs w:val="22"/>
           <w:lang w:val="en-US"/>
         </w:rPr>
-        <w:t>кубе</w:t>
+        <w:t>Отклонено</w:t>
       </w:r>
       <w:proofErr w:type="spellEnd"/>
       <w:r>
@@ -5592,127 +5714,11 @@
       <w:pPr>
         <w:ind w:firstLine="0"/>
         <w:rPr>
-          <w:rFonts w:ascii="Courier New" w:hAnsi="Courier New" w:cs="Courier New"/>
-          <w:sz w:val="22"/>
-          <w:szCs w:val="22"/>
-          <w:lang w:val="en-US"/>
-        </w:rPr>
-      </w:pPr>
-    </w:p>
-    <w:p>
-      <w:pPr>
-        <w:ind w:firstLine="0"/>
-        <w:rPr>
-          <w:rFonts w:ascii="Courier New" w:hAnsi="Courier New" w:cs="Courier New"/>
-          <w:sz w:val="22"/>
-          <w:szCs w:val="22"/>
-          <w:lang w:val="en-US"/>
-        </w:rPr>
-      </w:pPr>
-      <w:r>
-        <w:rPr>
-          <w:rFonts w:ascii="Courier New" w:hAnsi="Courier New" w:cs="Courier New"/>
-          <w:sz w:val="22"/>
-          <w:szCs w:val="22"/>
-          <w:lang w:val="en-US"/>
-        </w:rPr>
-        <w:t xml:space="preserve">CREATE TYPE TRANSACTIONTYPE AS </w:t>
-      </w:r>
-      <w:proofErr w:type="gramStart"/>
-      <w:r>
-        <w:rPr>
-          <w:rFonts w:ascii="Courier New" w:hAnsi="Courier New" w:cs="Courier New"/>
-          <w:sz w:val="22"/>
-          <w:szCs w:val="22"/>
-          <w:lang w:val="en-US"/>
-        </w:rPr>
-        <w:t>ENUM(</w:t>
-      </w:r>
-      <w:proofErr w:type="gramEnd"/>
-      <w:r>
-        <w:rPr>
-          <w:rFonts w:ascii="Courier New" w:hAnsi="Courier New" w:cs="Courier New"/>
-          <w:sz w:val="22"/>
-          <w:szCs w:val="22"/>
-          <w:lang w:val="en-US"/>
-        </w:rPr>
-        <w:t>'</w:t>
-      </w:r>
-      <w:proofErr w:type="spellStart"/>
-      <w:r>
-        <w:rPr>
-          <w:rFonts w:ascii="Courier New" w:hAnsi="Courier New" w:cs="Courier New"/>
-          <w:sz w:val="22"/>
-          <w:szCs w:val="22"/>
-          <w:lang w:val="en-US"/>
-        </w:rPr>
-        <w:t>Пополнение</w:t>
-      </w:r>
-      <w:proofErr w:type="spellEnd"/>
-      <w:r>
-        <w:rPr>
-          <w:rFonts w:ascii="Courier New" w:hAnsi="Courier New" w:cs="Courier New"/>
-          <w:sz w:val="22"/>
-          <w:szCs w:val="22"/>
-          <w:lang w:val="en-US"/>
-        </w:rPr>
-        <w:t>', '</w:t>
-      </w:r>
-      <w:proofErr w:type="spellStart"/>
-      <w:r>
-        <w:rPr>
-          <w:rFonts w:ascii="Courier New" w:hAnsi="Courier New" w:cs="Courier New"/>
-          <w:sz w:val="22"/>
-          <w:szCs w:val="22"/>
-          <w:lang w:val="en-US"/>
-        </w:rPr>
-        <w:t>Списание</w:t>
-      </w:r>
-      <w:proofErr w:type="spellEnd"/>
-      <w:r>
-        <w:rPr>
-          <w:rFonts w:ascii="Courier New" w:hAnsi="Courier New" w:cs="Courier New"/>
-          <w:sz w:val="22"/>
-          <w:szCs w:val="22"/>
-          <w:lang w:val="en-US"/>
-        </w:rPr>
-        <w:t>', '</w:t>
-      </w:r>
-      <w:proofErr w:type="spellStart"/>
-      <w:r>
-        <w:rPr>
-          <w:rFonts w:ascii="Courier New" w:hAnsi="Courier New" w:cs="Courier New"/>
-          <w:sz w:val="22"/>
-          <w:szCs w:val="22"/>
-          <w:lang w:val="en-US"/>
-        </w:rPr>
-        <w:t>Отклонено</w:t>
-      </w:r>
-      <w:proofErr w:type="spellEnd"/>
-      <w:r>
-        <w:rPr>
-          <w:rFonts w:ascii="Courier New" w:hAnsi="Courier New" w:cs="Courier New"/>
-          <w:sz w:val="22"/>
-          <w:szCs w:val="22"/>
-          <w:lang w:val="en-US"/>
-        </w:rPr>
-        <w:t>');</w:t>
-      </w:r>
-    </w:p>
-    <w:p>
-      <w:pPr>
-        <w:ind w:firstLine="0"/>
-        <w:rPr>
-          <w:lang w:val="en-US"/>
-        </w:rPr>
-      </w:pPr>
-    </w:p>
-    <w:p>
-      <w:pPr>
-        <w:rPr>
-          <w:lang w:val="en-US"/>
-        </w:rPr>
-      </w:pPr>
+          <w:lang w:val="en-US"/>
+        </w:rPr>
+      </w:pPr>
+    </w:p>
+    <w:p>
       <w:r>
         <w:t>Далее были созданы и сами таблицы</w:t>
       </w:r>
@@ -5732,17 +5738,35 @@
     <w:p>
       <w:pPr>
         <w:ind w:firstLine="0"/>
-        <w:rPr>
-          <w:lang w:val="en-US"/>
-        </w:rPr>
-      </w:pPr>
-    </w:p>
-    <w:p>
-      <w:pPr>
-        <w:ind w:firstLine="0"/>
-      </w:pPr>
-      <w:r>
-        <w:t>Листинг 3.2 – Создание таблиц</w:t>
+      </w:pPr>
+    </w:p>
+    <w:p>
+      <w:pPr>
+        <w:ind w:firstLine="0"/>
+        <w:rPr>
+          <w:lang w:val="en-US"/>
+        </w:rPr>
+      </w:pPr>
+      <w:r>
+        <w:t>Листинг</w:t>
+      </w:r>
+      <w:r>
+        <w:rPr>
+          <w:lang w:val="en-US"/>
+        </w:rPr>
+        <w:t xml:space="preserve"> 3.2 – </w:t>
+      </w:r>
+      <w:r>
+        <w:t>Создание</w:t>
+      </w:r>
+      <w:r>
+        <w:rPr>
+          <w:lang w:val="en-US"/>
+        </w:rPr>
+        <w:t xml:space="preserve"> </w:t>
+      </w:r>
+      <w:r>
+        <w:t>таблиц</w:t>
       </w:r>
     </w:p>
     <w:p>
@@ -7341,9 +7365,6 @@
     <w:p>
       <w:pPr>
         <w:ind w:firstLine="0"/>
-        <w:rPr>
-          <w:lang w:val="en-US"/>
-        </w:rPr>
       </w:pPr>
     </w:p>
     <w:p>
@@ -7701,6 +7722,7 @@
           <w:rFonts w:ascii="Courier New" w:hAnsi="Courier New" w:cs="Courier New"/>
           <w:sz w:val="22"/>
           <w:szCs w:val="22"/>
+          <w:lang w:val="en-US"/>
         </w:rPr>
       </w:pPr>
       <w:r>
@@ -7716,46 +7738,78 @@
     <w:p>
       <w:pPr>
         <w:ind w:firstLine="0"/>
-      </w:pPr>
-    </w:p>
-    <w:p>
-      <w:r>
+        <w:rPr>
+          <w:lang w:val="en-US"/>
+        </w:rPr>
+      </w:pPr>
+    </w:p>
+    <w:p>
+      <w:pPr>
+        <w:rPr>
+          <w:lang w:val="en-US"/>
+        </w:rPr>
+      </w:pPr>
+      <w:r>
+        <w:rPr>
+          <w:lang w:val="en-US"/>
+        </w:rPr>
         <w:t>2</w:t>
       </w:r>
       <w:r>
+        <w:rPr>
+          <w:lang w:val="en-US"/>
+        </w:rPr>
         <w:t>)</w:t>
       </w:r>
       <w:r>
+        <w:rPr>
+          <w:lang w:val="en-US"/>
+        </w:rPr>
         <w:t xml:space="preserve"> </w:t>
       </w:r>
       <w:r>
         <w:t>Функция</w:t>
       </w:r>
       <w:r>
+        <w:rPr>
+          <w:lang w:val="en-US"/>
+        </w:rPr>
         <w:t xml:space="preserve"> </w:t>
       </w:r>
       <w:r>
         <w:t>снятия</w:t>
       </w:r>
       <w:r>
+        <w:rPr>
+          <w:lang w:val="en-US"/>
+        </w:rPr>
         <w:t xml:space="preserve"> </w:t>
       </w:r>
       <w:r>
         <w:t>счёта</w:t>
       </w:r>
       <w:r>
+        <w:rPr>
+          <w:lang w:val="en-US"/>
+        </w:rPr>
         <w:t xml:space="preserve"> (</w:t>
       </w:r>
       <w:r>
         <w:t>Листинг</w:t>
       </w:r>
       <w:r>
+        <w:rPr>
+          <w:lang w:val="en-US"/>
+        </w:rPr>
         <w:t xml:space="preserve"> 3.4)</w:t>
       </w:r>
     </w:p>
     <w:p>
       <w:pPr>
         <w:ind w:firstLine="0"/>
+        <w:rPr>
+          <w:lang w:val="en-US"/>
+        </w:rPr>
       </w:pPr>
     </w:p>
     <w:p>
@@ -7805,6 +7859,7 @@
           <w:rFonts w:ascii="Courier New" w:hAnsi="Courier New" w:cs="Courier New"/>
           <w:sz w:val="22"/>
           <w:szCs w:val="22"/>
+          <w:lang w:val="en-US"/>
         </w:rPr>
       </w:pPr>
       <w:r>
@@ -7824,6 +7879,7 @@
           <w:rFonts w:ascii="Courier New" w:hAnsi="Courier New" w:cs="Courier New"/>
           <w:sz w:val="22"/>
           <w:szCs w:val="22"/>
+          <w:lang w:val="en-US"/>
         </w:rPr>
       </w:pPr>
     </w:p>
@@ -8338,6 +8394,9 @@
     <w:p>
       <w:pPr>
         <w:ind w:firstLine="0"/>
+        <w:rPr>
+          <w:lang w:val="en-US"/>
+        </w:rPr>
       </w:pPr>
       <w:r>
         <w:rPr>
@@ -8352,6 +8411,9 @@
     <w:p>
       <w:pPr>
         <w:ind w:firstLine="0"/>
+        <w:rPr>
+          <w:lang w:val="en-US"/>
+        </w:rPr>
       </w:pPr>
     </w:p>
     <w:p>
@@ -8365,10 +8427,7 @@
         <w:t xml:space="preserve"> </w:t>
       </w:r>
       <w:r>
-        <w:t>Функция получения цены за услугу</w:t>
-      </w:r>
-      <w:r>
-        <w:t xml:space="preserve"> </w:t>
+        <w:t xml:space="preserve">Функция получения цены за услугу </w:t>
       </w:r>
       <w:r>
         <w:t>(Листинг 3.5)</w:t>
@@ -8381,16 +8440,7 @@
       </w:pPr>
       <w:r>
         <w:lastRenderedPageBreak/>
-        <w:t xml:space="preserve">Листинг 3.5 – </w:t>
-      </w:r>
-      <w:r>
-        <w:t xml:space="preserve">Функция </w:t>
-      </w:r>
-      <w:r>
-        <w:t xml:space="preserve">получения цены за </w:t>
-      </w:r>
-      <w:r>
-        <w:t>услугу</w:t>
+        <w:t>Листинг 3.5 – Функция получения цены за услугу</w:t>
       </w:r>
     </w:p>
     <w:p>
@@ -8932,6 +8982,7 @@
           <w:rFonts w:ascii="Courier New" w:hAnsi="Courier New" w:cs="Courier New"/>
           <w:sz w:val="22"/>
           <w:szCs w:val="22"/>
+          <w:lang w:val="en-US"/>
         </w:rPr>
       </w:pPr>
       <w:r>
@@ -8951,6 +9002,7 @@
           <w:rFonts w:ascii="Courier New" w:hAnsi="Courier New" w:cs="Courier New"/>
           <w:sz w:val="22"/>
           <w:szCs w:val="22"/>
+          <w:lang w:val="en-US"/>
         </w:rPr>
       </w:pPr>
     </w:p>
@@ -8971,18 +9023,15 @@
         <w:t>для снятия суммы</w:t>
       </w:r>
       <w:r>
+        <w:t xml:space="preserve"> заказчика</w:t>
+      </w:r>
+      <w:r>
+        <w:t xml:space="preserve"> при поступлении заказа.</w:t>
+      </w:r>
+      <w:r>
         <w:t xml:space="preserve"> </w:t>
       </w:r>
       <w:r>
-        <w:t>заказчика</w:t>
-      </w:r>
-      <w:r>
-        <w:t xml:space="preserve"> при поступлении заказа.</w:t>
-      </w:r>
-      <w:r>
-        <w:t xml:space="preserve"> </w:t>
-      </w:r>
-      <w:r>
         <w:t>(</w:t>
       </w:r>
       <w:r>
@@ -9008,19 +9057,7 @@
         <w:ind w:firstLine="0"/>
       </w:pPr>
       <w:r>
-        <w:t xml:space="preserve">Листинг 3.6 – </w:t>
-      </w:r>
-      <w:r>
-        <w:t xml:space="preserve">Триггер для снятия суммы при поступлении заказа </w:t>
-      </w:r>
-      <w:r>
-        <w:t>от</w:t>
-      </w:r>
-      <w:r>
-        <w:t xml:space="preserve"> заказчика</w:t>
-      </w:r>
-      <w:r>
-        <w:t>.</w:t>
+        <w:t>Листинг 3.6 – Триггер для снятия суммы при поступлении заказа от заказчика.</w:t>
       </w:r>
     </w:p>
     <w:p>
@@ -9050,6 +9087,7 @@
           <w:rFonts w:ascii="Courier New" w:hAnsi="Courier New" w:cs="Courier New"/>
           <w:sz w:val="22"/>
           <w:szCs w:val="22"/>
+          <w:lang w:val="en-US"/>
         </w:rPr>
       </w:pPr>
       <w:r>
@@ -9069,6 +9107,7 @@
           <w:rFonts w:ascii="Courier New" w:hAnsi="Courier New" w:cs="Courier New"/>
           <w:sz w:val="22"/>
           <w:szCs w:val="22"/>
+          <w:lang w:val="en-US"/>
         </w:rPr>
       </w:pPr>
     </w:p>
@@ -9422,6 +9461,7 @@
           <w:rFonts w:ascii="Courier New" w:hAnsi="Courier New" w:cs="Courier New"/>
           <w:sz w:val="22"/>
           <w:szCs w:val="22"/>
+          <w:lang w:val="en-US"/>
         </w:rPr>
       </w:pPr>
       <w:r>
@@ -9441,6 +9481,7 @@
           <w:rFonts w:ascii="Courier New" w:hAnsi="Courier New" w:cs="Courier New"/>
           <w:sz w:val="22"/>
           <w:szCs w:val="22"/>
+          <w:lang w:val="en-US"/>
         </w:rPr>
       </w:pPr>
     </w:p>
@@ -9502,6 +9543,7 @@
           <w:rFonts w:ascii="Courier New" w:hAnsi="Courier New" w:cs="Courier New"/>
           <w:sz w:val="22"/>
           <w:szCs w:val="22"/>
+          <w:lang w:val="en-US"/>
         </w:rPr>
       </w:pPr>
       <w:r>
@@ -9556,13 +9598,7 @@
         <w:ind w:firstLine="0"/>
       </w:pPr>
       <w:r>
-        <w:t xml:space="preserve">Листинг 3.7 – </w:t>
-      </w:r>
-      <w:r>
-        <w:t>Триггер для зачисления суммы мастеру при выполнении заказа</w:t>
-      </w:r>
-      <w:r>
-        <w:t>.</w:t>
+        <w:t>Листинг 3.7 – Триггер для зачисления суммы мастеру при выполнении заказа.</w:t>
       </w:r>
     </w:p>
     <w:p>
@@ -9911,6 +9947,7 @@
           <w:rFonts w:ascii="Courier New" w:hAnsi="Courier New" w:cs="Courier New"/>
           <w:sz w:val="22"/>
           <w:szCs w:val="22"/>
+          <w:lang w:val="en-US"/>
         </w:rPr>
       </w:pPr>
       <w:r>
@@ -9926,9 +9963,17 @@
     <w:p>
       <w:pPr>
         <w:ind w:firstLine="0"/>
-      </w:pPr>
-    </w:p>
-    <w:p>
+        <w:rPr>
+          <w:lang w:val="en-US"/>
+        </w:rPr>
+      </w:pPr>
+    </w:p>
+    <w:p>
+      <w:pPr>
+        <w:rPr>
+          <w:lang w:val="en-US"/>
+        </w:rPr>
+      </w:pPr>
       <w:r>
         <w:t>6</w:t>
       </w:r>
@@ -9957,37 +10002,118 @@
         <w:t xml:space="preserve"> </w:t>
       </w:r>
       <w:r>
+        <w:rPr>
+          <w:lang w:val="en-US"/>
+        </w:rPr>
         <w:t>(</w:t>
       </w:r>
       <w:r>
         <w:t>Листинг</w:t>
       </w:r>
       <w:r>
+        <w:rPr>
+          <w:lang w:val="en-US"/>
+        </w:rPr>
         <w:t xml:space="preserve"> 3.</w:t>
       </w:r>
       <w:r>
+        <w:rPr>
+          <w:lang w:val="en-US"/>
+        </w:rPr>
         <w:t>8</w:t>
       </w:r>
       <w:r>
+        <w:rPr>
+          <w:lang w:val="en-US"/>
+        </w:rPr>
         <w:t>)</w:t>
       </w:r>
     </w:p>
     <w:p>
       <w:pPr>
         <w:ind w:firstLine="0"/>
-      </w:pPr>
-    </w:p>
-    <w:p>
-      <w:pPr>
-        <w:ind w:firstLine="0"/>
-      </w:pPr>
-      <w:r>
-        <w:t xml:space="preserve">Листинг 3.8 - </w:t>
-      </w:r>
-      <w:r>
-        <w:t>Триггер для снятия материала после оказания услуги</w:t>
-      </w:r>
-      <w:r>
+        <w:rPr>
+          <w:lang w:val="en-US"/>
+        </w:rPr>
+      </w:pPr>
+    </w:p>
+    <w:p>
+      <w:pPr>
+        <w:ind w:firstLine="0"/>
+        <w:rPr>
+          <w:lang w:val="en-US"/>
+        </w:rPr>
+      </w:pPr>
+      <w:r>
+        <w:t>Листинг</w:t>
+      </w:r>
+      <w:r>
+        <w:rPr>
+          <w:lang w:val="en-US"/>
+        </w:rPr>
+        <w:t xml:space="preserve"> 3.8 - </w:t>
+      </w:r>
+      <w:r>
+        <w:t>Триггер</w:t>
+      </w:r>
+      <w:r>
+        <w:rPr>
+          <w:lang w:val="en-US"/>
+        </w:rPr>
+        <w:t xml:space="preserve"> </w:t>
+      </w:r>
+      <w:r>
+        <w:t>для</w:t>
+      </w:r>
+      <w:r>
+        <w:rPr>
+          <w:lang w:val="en-US"/>
+        </w:rPr>
+        <w:t xml:space="preserve"> </w:t>
+      </w:r>
+      <w:r>
+        <w:t>снятия</w:t>
+      </w:r>
+      <w:r>
+        <w:rPr>
+          <w:lang w:val="en-US"/>
+        </w:rPr>
+        <w:t xml:space="preserve"> </w:t>
+      </w:r>
+      <w:r>
+        <w:t>материала</w:t>
+      </w:r>
+      <w:r>
+        <w:rPr>
+          <w:lang w:val="en-US"/>
+        </w:rPr>
+        <w:t xml:space="preserve"> </w:t>
+      </w:r>
+      <w:r>
+        <w:t>после</w:t>
+      </w:r>
+      <w:r>
+        <w:rPr>
+          <w:lang w:val="en-US"/>
+        </w:rPr>
+        <w:t xml:space="preserve"> </w:t>
+      </w:r>
+      <w:r>
+        <w:t>оказания</w:t>
+      </w:r>
+      <w:r>
+        <w:rPr>
+          <w:lang w:val="en-US"/>
+        </w:rPr>
+        <w:t xml:space="preserve"> </w:t>
+      </w:r>
+      <w:r>
+        <w:t>услуги</w:t>
+      </w:r>
+      <w:r>
+        <w:rPr>
+          <w:lang w:val="en-US"/>
+        </w:rPr>
         <w:t>.</w:t>
       </w:r>
     </w:p>
@@ -10651,13 +10777,15 @@
           <w:rFonts w:ascii="Courier New" w:hAnsi="Courier New" w:cs="Courier New"/>
           <w:sz w:val="22"/>
           <w:szCs w:val="22"/>
-        </w:rPr>
-      </w:pPr>
-      <w:r>
-        <w:rPr>
-          <w:rFonts w:ascii="Courier New" w:hAnsi="Courier New" w:cs="Courier New"/>
-          <w:sz w:val="22"/>
-          <w:szCs w:val="22"/>
+          <w:lang w:val="en-US"/>
+        </w:rPr>
+      </w:pPr>
+      <w:r>
+        <w:rPr>
+          <w:rFonts w:ascii="Courier New" w:hAnsi="Courier New" w:cs="Courier New"/>
+          <w:sz w:val="22"/>
+          <w:szCs w:val="22"/>
+          <w:lang w:val="en-US"/>
         </w:rPr>
         <w:t>EXECUTE FUNCTION UPDATE_MATERIALS ();</w:t>
       </w:r>
@@ -10665,27 +10793,42 @@
     <w:p>
       <w:pPr>
         <w:ind w:firstLine="0"/>
+        <w:rPr>
+          <w:lang w:val="en-US"/>
+        </w:rPr>
       </w:pPr>
     </w:p>
     <w:p>
       <w:pPr>
         <w:pStyle w:val="3"/>
+        <w:rPr>
+          <w:lang w:val="en-US"/>
+        </w:rPr>
       </w:pPr>
       <w:bookmarkStart w:id="12" w:name="_Toc214638651"/>
       <w:bookmarkStart w:id="13" w:name="_Toc215760813"/>
       <w:r>
+        <w:rPr>
+          <w:lang w:val="en-US"/>
+        </w:rPr>
         <w:t xml:space="preserve">3.3 </w:t>
       </w:r>
       <w:r>
         <w:t>Разграничение</w:t>
       </w:r>
       <w:r>
+        <w:rPr>
+          <w:lang w:val="en-US"/>
+        </w:rPr>
         <w:t xml:space="preserve"> </w:t>
       </w:r>
       <w:r>
         <w:t>прав</w:t>
       </w:r>
       <w:r>
+        <w:rPr>
+          <w:lang w:val="en-US"/>
+        </w:rPr>
         <w:t xml:space="preserve"> </w:t>
       </w:r>
       <w:r>
@@ -10697,6 +10840,9 @@
     <w:p>
       <w:pPr>
         <w:ind w:firstLine="0"/>
+        <w:rPr>
+          <w:lang w:val="en-US"/>
+        </w:rPr>
       </w:pPr>
     </w:p>
     <w:p>
@@ -11057,6 +11203,7 @@
           <w:rFonts w:ascii="Courier New" w:hAnsi="Courier New" w:cs="Courier New"/>
           <w:sz w:val="22"/>
           <w:szCs w:val="22"/>
+          <w:lang w:val="en-US"/>
         </w:rPr>
       </w:pPr>
       <w:r>
@@ -11076,6 +11223,7 @@
           <w:rFonts w:ascii="Courier New" w:hAnsi="Courier New" w:cs="Courier New"/>
           <w:sz w:val="22"/>
           <w:szCs w:val="22"/>
+          <w:lang w:val="en-US"/>
         </w:rPr>
       </w:pPr>
     </w:p>
@@ -11088,36 +11236,26 @@
           <w:lang w:val="en-US"/>
         </w:rPr>
         <w:tab/>
+      </w:r>
+      <w:r>
         <w:t>3</w:t>
       </w:r>
       <w:r>
-        <w:rPr>
-          <w:lang w:val="en-US"/>
-        </w:rPr>
         <w:t>)</w:t>
       </w:r>
       <w:r>
-        <w:rPr>
-          <w:lang w:val="en-US"/>
-        </w:rPr>
         <w:t xml:space="preserve"> </w:t>
       </w:r>
       <w:r>
         <w:t>Пользователь</w:t>
       </w:r>
       <w:r>
-        <w:rPr>
-          <w:lang w:val="en-US"/>
-        </w:rPr>
         <w:t xml:space="preserve"> (</w:t>
       </w:r>
       <w:r>
         <w:t>Листинг</w:t>
       </w:r>
       <w:r>
-        <w:rPr>
-          <w:lang w:val="en-US"/>
-        </w:rPr>
         <w:t xml:space="preserve"> 3.11)</w:t>
       </w:r>
     </w:p>
@@ -11129,30 +11267,12 @@
     <w:p>
       <w:pPr>
         <w:ind w:firstLine="0"/>
-        <w:rPr>
-          <w:lang w:val="en-US"/>
-        </w:rPr>
       </w:pPr>
       <w:r>
         <w:t>Листинг</w:t>
       </w:r>
       <w:r>
-        <w:rPr>
-          <w:lang w:val="en-US"/>
-        </w:rPr>
-        <w:t xml:space="preserve"> 3.11 </w:t>
-      </w:r>
-      <w:r>
-        <w:rPr>
-          <w:lang w:val="en-US"/>
-        </w:rPr>
-        <w:t>–</w:t>
-      </w:r>
-      <w:r>
-        <w:rPr>
-          <w:lang w:val="en-US"/>
-        </w:rPr>
-        <w:t xml:space="preserve"> </w:t>
+        <w:t xml:space="preserve"> 3.11 – </w:t>
       </w:r>
       <w:r>
         <w:t>Создание роли пользователя</w:t>
@@ -11649,7 +11769,6 @@
           <w:bCs/>
           <w:sz w:val="22"/>
           <w:szCs w:val="22"/>
-          <w:lang w:val="en-US"/>
         </w:rPr>
       </w:pPr>
       <w:r>
@@ -11660,20 +11779,17 @@
           <w:szCs w:val="22"/>
           <w:lang w:val="en-US"/>
         </w:rPr>
-        <w:t>Select FINAL_</w:t>
-      </w:r>
-      <w:proofErr w:type="gramStart"/>
+        <w:t>Select</w:t>
+      </w:r>
       <w:r>
         <w:rPr>
           <w:rFonts w:ascii="Courier New" w:eastAsiaTheme="majorEastAsia" w:hAnsi="Courier New" w:cs="Courier New"/>
           <w:bCs/>
           <w:sz w:val="22"/>
           <w:szCs w:val="22"/>
-          <w:lang w:val="en-US"/>
-        </w:rPr>
-        <w:t>COST(</w:t>
-      </w:r>
-      <w:proofErr w:type="gramEnd"/>
+        </w:rPr>
+        <w:t xml:space="preserve"> </w:t>
+      </w:r>
       <w:r>
         <w:rPr>
           <w:rFonts w:ascii="Courier New" w:eastAsiaTheme="majorEastAsia" w:hAnsi="Courier New" w:cs="Courier New"/>
@@ -11682,7 +11798,7 @@
           <w:szCs w:val="22"/>
           <w:lang w:val="en-US"/>
         </w:rPr>
-        <w:t>2)</w:t>
+        <w:t>FINAL</w:t>
       </w:r>
       <w:r>
         <w:rPr>
@@ -11690,21 +11806,58 @@
           <w:bCs/>
           <w:sz w:val="22"/>
           <w:szCs w:val="22"/>
-          <w:lang w:val="en-US"/>
-        </w:rPr>
-        <w:t>;</w:t>
-      </w:r>
-    </w:p>
-    <w:p>
-      <w:pPr>
-        <w:spacing w:after="160" w:line="278" w:lineRule="auto"/>
-        <w:ind w:firstLine="0"/>
+        </w:rPr>
+        <w:t>_</w:t>
+      </w:r>
+      <w:proofErr w:type="gramStart"/>
+      <w:r>
         <w:rPr>
           <w:rFonts w:ascii="Courier New" w:eastAsiaTheme="majorEastAsia" w:hAnsi="Courier New" w:cs="Courier New"/>
           <w:bCs/>
           <w:sz w:val="22"/>
           <w:szCs w:val="22"/>
           <w:lang w:val="en-US"/>
+        </w:rPr>
+        <w:t>COST</w:t>
+      </w:r>
+      <w:r>
+        <w:rPr>
+          <w:rFonts w:ascii="Courier New" w:eastAsiaTheme="majorEastAsia" w:hAnsi="Courier New" w:cs="Courier New"/>
+          <w:bCs/>
+          <w:sz w:val="22"/>
+          <w:szCs w:val="22"/>
+        </w:rPr>
+        <w:t>(</w:t>
+      </w:r>
+      <w:proofErr w:type="gramEnd"/>
+      <w:r>
+        <w:rPr>
+          <w:rFonts w:ascii="Courier New" w:eastAsiaTheme="majorEastAsia" w:hAnsi="Courier New" w:cs="Courier New"/>
+          <w:bCs/>
+          <w:sz w:val="22"/>
+          <w:szCs w:val="22"/>
+        </w:rPr>
+        <w:t>2)</w:t>
+      </w:r>
+      <w:r>
+        <w:rPr>
+          <w:rFonts w:ascii="Courier New" w:eastAsiaTheme="majorEastAsia" w:hAnsi="Courier New" w:cs="Courier New"/>
+          <w:bCs/>
+          <w:sz w:val="22"/>
+          <w:szCs w:val="22"/>
+        </w:rPr>
+        <w:t>;</w:t>
+      </w:r>
+    </w:p>
+    <w:p>
+      <w:pPr>
+        <w:spacing w:after="160" w:line="278" w:lineRule="auto"/>
+        <w:ind w:firstLine="0"/>
+        <w:rPr>
+          <w:rFonts w:ascii="Courier New" w:eastAsiaTheme="majorEastAsia" w:hAnsi="Courier New" w:cs="Courier New"/>
+          <w:bCs/>
+          <w:sz w:val="22"/>
+          <w:szCs w:val="22"/>
         </w:rPr>
       </w:pPr>
     </w:p>
@@ -11825,7 +11978,7 @@
           <w:bCs/>
           <w:szCs w:val="32"/>
         </w:rPr>
-        <w:t xml:space="preserve"> (Листинг 3.14)</w:t>
+        <w:t xml:space="preserve"> (Листинг 3.1</w:t>
       </w:r>
       <w:r>
         <w:rPr>
@@ -11833,53 +11986,53 @@
           <w:bCs/>
           <w:szCs w:val="32"/>
         </w:rPr>
-        <w:t>.</w:t>
-      </w:r>
-    </w:p>
-    <w:p>
-      <w:pPr>
-        <w:spacing w:after="160" w:line="278" w:lineRule="auto"/>
-        <w:ind w:firstLine="0"/>
+        <w:t>3</w:t>
+      </w:r>
+      <w:r>
         <w:rPr>
           <w:rFonts w:eastAsiaTheme="majorEastAsia" w:cstheme="majorBidi"/>
           <w:bCs/>
           <w:szCs w:val="32"/>
         </w:rPr>
-      </w:pPr>
-    </w:p>
-    <w:p>
-      <w:pPr>
-        <w:spacing w:after="160" w:line="278" w:lineRule="auto"/>
-        <w:ind w:firstLine="0"/>
+        <w:t>)</w:t>
+      </w:r>
+      <w:r>
         <w:rPr>
           <w:rFonts w:eastAsiaTheme="majorEastAsia" w:cstheme="majorBidi"/>
           <w:bCs/>
           <w:szCs w:val="32"/>
         </w:rPr>
-      </w:pPr>
-      <w:r>
+        <w:t>.</w:t>
+      </w:r>
+    </w:p>
+    <w:p>
+      <w:pPr>
+        <w:spacing w:after="160" w:line="278" w:lineRule="auto"/>
+        <w:ind w:firstLine="0"/>
         <w:rPr>
           <w:rFonts w:eastAsiaTheme="majorEastAsia" w:cstheme="majorBidi"/>
           <w:bCs/>
           <w:szCs w:val="32"/>
         </w:rPr>
-        <w:t>Листинг</w:t>
-      </w:r>
-      <w:r>
+      </w:pPr>
+    </w:p>
+    <w:p>
+      <w:pPr>
+        <w:spacing w:after="160" w:line="278" w:lineRule="auto"/>
+        <w:ind w:firstLine="0"/>
         <w:rPr>
           <w:rFonts w:eastAsiaTheme="majorEastAsia" w:cstheme="majorBidi"/>
           <w:bCs/>
           <w:szCs w:val="32"/>
         </w:rPr>
-        <w:t xml:space="preserve"> 3.14 – </w:t>
-      </w:r>
+      </w:pPr>
       <w:r>
         <w:rPr>
           <w:rFonts w:eastAsiaTheme="majorEastAsia" w:cstheme="majorBidi"/>
           <w:bCs/>
           <w:szCs w:val="32"/>
         </w:rPr>
-        <w:t>Запрос</w:t>
+        <w:t>Листинг</w:t>
       </w:r>
       <w:r>
         <w:rPr>
@@ -11887,7 +12040,7 @@
           <w:bCs/>
           <w:szCs w:val="32"/>
         </w:rPr>
-        <w:t xml:space="preserve"> </w:t>
+        <w:t xml:space="preserve"> 3.1</w:t>
       </w:r>
       <w:r>
         <w:rPr>
@@ -11895,7 +12048,7 @@
           <w:bCs/>
           <w:szCs w:val="32"/>
         </w:rPr>
-        <w:t>на</w:t>
+        <w:t>3</w:t>
       </w:r>
       <w:r>
         <w:rPr>
@@ -11903,7 +12056,7 @@
           <w:bCs/>
           <w:szCs w:val="32"/>
         </w:rPr>
-        <w:t xml:space="preserve"> </w:t>
+        <w:t xml:space="preserve"> – </w:t>
       </w:r>
       <w:r>
         <w:rPr>
@@ -11911,7 +12064,7 @@
           <w:bCs/>
           <w:szCs w:val="32"/>
         </w:rPr>
-        <w:t>вывод</w:t>
+        <w:t>Запрос</w:t>
       </w:r>
       <w:r>
         <w:rPr>
@@ -11927,7 +12080,7 @@
           <w:bCs/>
           <w:szCs w:val="32"/>
         </w:rPr>
-        <w:t>заказов, что уже были выполнены</w:t>
+        <w:t>на</w:t>
       </w:r>
       <w:r>
         <w:rPr>
@@ -11935,6 +12088,38 @@
           <w:bCs/>
           <w:szCs w:val="32"/>
         </w:rPr>
+        <w:t xml:space="preserve"> </w:t>
+      </w:r>
+      <w:r>
+        <w:rPr>
+          <w:rFonts w:eastAsiaTheme="majorEastAsia" w:cstheme="majorBidi"/>
+          <w:bCs/>
+          <w:szCs w:val="32"/>
+        </w:rPr>
+        <w:t>вывод</w:t>
+      </w:r>
+      <w:r>
+        <w:rPr>
+          <w:rFonts w:eastAsiaTheme="majorEastAsia" w:cstheme="majorBidi"/>
+          <w:bCs/>
+          <w:szCs w:val="32"/>
+        </w:rPr>
+        <w:t xml:space="preserve"> </w:t>
+      </w:r>
+      <w:r>
+        <w:rPr>
+          <w:rFonts w:eastAsiaTheme="majorEastAsia" w:cstheme="majorBidi"/>
+          <w:bCs/>
+          <w:szCs w:val="32"/>
+        </w:rPr>
+        <w:t>заказов, что уже были выполнены</w:t>
+      </w:r>
+      <w:r>
+        <w:rPr>
+          <w:rFonts w:eastAsiaTheme="majorEastAsia" w:cstheme="majorBidi"/>
+          <w:bCs/>
+          <w:szCs w:val="32"/>
+        </w:rPr>
         <w:t>.</w:t>
       </w:r>
     </w:p>
@@ -11947,6 +12132,7 @@
           <w:bCs/>
           <w:sz w:val="22"/>
           <w:szCs w:val="22"/>
+          <w:lang w:val="en-US"/>
         </w:rPr>
       </w:pPr>
       <w:r>
@@ -11965,6 +12151,7 @@
           <w:bCs/>
           <w:sz w:val="22"/>
           <w:szCs w:val="22"/>
+          <w:lang w:val="en-US"/>
         </w:rPr>
         <w:t xml:space="preserve"> * </w:t>
       </w:r>
@@ -11984,6 +12171,7 @@
           <w:bCs/>
           <w:sz w:val="22"/>
           <w:szCs w:val="22"/>
+          <w:lang w:val="en-US"/>
         </w:rPr>
         <w:t xml:space="preserve"> </w:t>
       </w:r>
@@ -12003,6 +12191,7 @@
           <w:bCs/>
           <w:sz w:val="22"/>
           <w:szCs w:val="22"/>
+          <w:lang w:val="en-US"/>
         </w:rPr>
         <w:t xml:space="preserve"> </w:t>
       </w:r>
@@ -12022,6 +12211,7 @@
           <w:bCs/>
           <w:sz w:val="22"/>
           <w:szCs w:val="22"/>
+          <w:lang w:val="en-US"/>
         </w:rPr>
         <w:t xml:space="preserve"> </w:t>
       </w:r>
@@ -12041,6 +12231,7 @@
           <w:bCs/>
           <w:sz w:val="22"/>
           <w:szCs w:val="22"/>
+          <w:lang w:val="en-US"/>
         </w:rPr>
         <w:t xml:space="preserve"> = '</w:t>
       </w:r>
@@ -12059,6 +12250,7 @@
           <w:bCs/>
           <w:sz w:val="22"/>
           <w:szCs w:val="22"/>
+          <w:lang w:val="en-US"/>
         </w:rPr>
         <w:t>';</w:t>
       </w:r>
@@ -12072,6 +12264,7 @@
           <w:bCs/>
           <w:sz w:val="22"/>
           <w:szCs w:val="22"/>
+          <w:lang w:val="en-US"/>
         </w:rPr>
       </w:pPr>
     </w:p>
@@ -12140,7 +12333,31 @@
           <w:bCs/>
           <w:szCs w:val="32"/>
         </w:rPr>
-        <w:t>Рисунок 3.3 – результат запроса 3.14</w:t>
+        <w:t>Рисунок 3.</w:t>
+      </w:r>
+      <w:r>
+        <w:rPr>
+          <w:rFonts w:eastAsiaTheme="majorEastAsia" w:cstheme="majorBidi"/>
+          <w:bCs/>
+          <w:szCs w:val="32"/>
+        </w:rPr>
+        <w:t>2</w:t>
+      </w:r>
+      <w:r>
+        <w:rPr>
+          <w:rFonts w:eastAsiaTheme="majorEastAsia" w:cstheme="majorBidi"/>
+          <w:bCs/>
+          <w:szCs w:val="32"/>
+        </w:rPr>
+        <w:t xml:space="preserve"> – результат запроса 3.1</w:t>
+      </w:r>
+      <w:r>
+        <w:rPr>
+          <w:rFonts w:eastAsiaTheme="majorEastAsia" w:cstheme="majorBidi"/>
+          <w:bCs/>
+          <w:szCs w:val="32"/>
+        </w:rPr>
+        <w:t>3</w:t>
       </w:r>
     </w:p>
     <w:p>
@@ -12168,7 +12385,13 @@
         <w:t>3</w:t>
       </w:r>
       <w:r>
-        <w:t xml:space="preserve"> (Листинг 3.15)</w:t>
+        <w:t xml:space="preserve"> (Листинг 3.1</w:t>
+      </w:r>
+      <w:r>
+        <w:t>4</w:t>
+      </w:r>
+      <w:r>
+        <w:t>)</w:t>
       </w:r>
       <w:r>
         <w:t>.</w:t>
@@ -12189,7 +12412,13 @@
         <w:t>Листинг</w:t>
       </w:r>
       <w:r>
-        <w:t xml:space="preserve"> 3.15 – </w:t>
+        <w:t xml:space="preserve"> 3.1</w:t>
+      </w:r>
+      <w:r>
+        <w:t>4</w:t>
+      </w:r>
+      <w:r>
+        <w:t xml:space="preserve"> – </w:t>
       </w:r>
       <w:r>
         <w:t>Запрос</w:t>
@@ -12318,7 +12547,7 @@
           <w:bCs/>
           <w:szCs w:val="32"/>
         </w:rPr>
-        <w:t>4</w:t>
+        <w:t>3</w:t>
       </w:r>
       <w:r>
         <w:rPr>
@@ -12334,7 +12563,7 @@
           <w:bCs/>
           <w:szCs w:val="32"/>
         </w:rPr>
-        <w:t>5</w:t>
+        <w:t>4</w:t>
       </w:r>
     </w:p>
     <w:p>
@@ -12347,7 +12576,13 @@
         <w:t>4) Нужно вывести все транзакции, что были произведены администраторами</w:t>
       </w:r>
       <w:r>
-        <w:t xml:space="preserve"> (Листинг 3.16)</w:t>
+        <w:t xml:space="preserve"> (Листинг 3.1</w:t>
+      </w:r>
+      <w:r>
+        <w:t>5</w:t>
+      </w:r>
+      <w:r>
+        <w:t>)</w:t>
       </w:r>
       <w:r>
         <w:t>.</w:t>
@@ -12371,7 +12606,7 @@
         <w:t xml:space="preserve"> 3.1</w:t>
       </w:r>
       <w:r>
-        <w:t>6</w:t>
+        <w:t>5</w:t>
       </w:r>
       <w:r>
         <w:t xml:space="preserve"> – </w:t>
@@ -12512,7 +12747,7 @@
           <w:bCs/>
           <w:szCs w:val="32"/>
         </w:rPr>
-        <w:t>5</w:t>
+        <w:t>4</w:t>
       </w:r>
       <w:r>
         <w:rPr>
@@ -12528,7 +12763,7 @@
           <w:bCs/>
           <w:szCs w:val="32"/>
         </w:rPr>
-        <w:t>6</w:t>
+        <w:t>5</w:t>
       </w:r>
     </w:p>
     <w:p>
@@ -12564,7 +12799,13 @@
         <w:t>ставки</w:t>
       </w:r>
       <w:r>
-        <w:t xml:space="preserve"> (Листинг 3.17).</w:t>
+        <w:t xml:space="preserve"> (Листинг 3.1</w:t>
+      </w:r>
+      <w:r>
+        <w:t>6</w:t>
+      </w:r>
+      <w:r>
+        <w:t>).</w:t>
       </w:r>
     </w:p>
     <w:p>
@@ -12582,16 +12823,19 @@
         <w:t>Листинг</w:t>
       </w:r>
       <w:r>
-        <w:t xml:space="preserve"> 3.17 – </w:t>
+        <w:t xml:space="preserve"> 3.1</w:t>
+      </w:r>
+      <w:r>
+        <w:t>6</w:t>
+      </w:r>
+      <w:r>
+        <w:t xml:space="preserve"> – </w:t>
       </w:r>
       <w:r>
         <w:t>Запрос</w:t>
       </w:r>
       <w:r>
-        <w:t xml:space="preserve"> на вывод </w:t>
-      </w:r>
-      <w:r>
-        <w:t>мастеров, что работают на пол и менее ставки</w:t>
+        <w:t xml:space="preserve"> на вывод мастеров, что работают на пол и менее ставки</w:t>
       </w:r>
     </w:p>
     <w:p>
@@ -12696,7 +12940,7 @@
           <w:bCs/>
           <w:szCs w:val="32"/>
         </w:rPr>
-        <w:t>6</w:t>
+        <w:t>5</w:t>
       </w:r>
       <w:r>
         <w:rPr>
@@ -12712,7 +12956,7 @@
           <w:bCs/>
           <w:szCs w:val="32"/>
         </w:rPr>
-        <w:t>7</w:t>
+        <w:t>6</w:t>
       </w:r>
     </w:p>
     <w:p>
@@ -12742,7 +12986,13 @@
         <w:t>самого плохого работника мастерской (имеет больше всего жалоб)</w:t>
       </w:r>
       <w:r>
-        <w:t xml:space="preserve"> (Листинг 3.18).</w:t>
+        <w:t xml:space="preserve"> (Листинг 3.1</w:t>
+      </w:r>
+      <w:r>
+        <w:t>7</w:t>
+      </w:r>
+      <w:r>
+        <w:t>).</w:t>
       </w:r>
     </w:p>
     <w:p>
@@ -12760,19 +13010,19 @@
         <w:t>Листинг</w:t>
       </w:r>
       <w:r>
-        <w:t xml:space="preserve"> 3.18 – </w:t>
+        <w:t xml:space="preserve"> 3.1</w:t>
+      </w:r>
+      <w:r>
+        <w:t>7</w:t>
+      </w:r>
+      <w:r>
+        <w:t xml:space="preserve"> – </w:t>
       </w:r>
       <w:r>
         <w:t>Запрос</w:t>
       </w:r>
       <w:r>
-        <w:t xml:space="preserve"> на вывод </w:t>
-      </w:r>
-      <w:r>
-        <w:t>самого плохого работника мастерской</w:t>
-      </w:r>
-      <w:r>
-        <w:t>.</w:t>
+        <w:t xml:space="preserve"> на вывод самого плохого работника мастерской.</w:t>
       </w:r>
     </w:p>
     <w:p>
@@ -12966,6 +13216,7 @@
           <w:rFonts w:eastAsiaTheme="majorEastAsia" w:cstheme="majorBidi"/>
           <w:bCs/>
           <w:szCs w:val="32"/>
+          <w:lang w:val="en-US"/>
         </w:rPr>
       </w:pPr>
       <w:r>
@@ -12981,8 +13232,9 @@
           <w:rFonts w:eastAsiaTheme="majorEastAsia" w:cstheme="majorBidi"/>
           <w:bCs/>
           <w:szCs w:val="32"/>
-        </w:rPr>
-        <w:t>7</w:t>
+          <w:lang w:val="en-US"/>
+        </w:rPr>
+        <w:t>6</w:t>
       </w:r>
       <w:r>
         <w:rPr>
@@ -12997,8 +13249,9 @@
           <w:rFonts w:eastAsiaTheme="majorEastAsia" w:cstheme="majorBidi"/>
           <w:bCs/>
           <w:szCs w:val="32"/>
-        </w:rPr>
-        <w:t>8</w:t>
+          <w:lang w:val="en-US"/>
+        </w:rPr>
+        <w:t>7</w:t>
       </w:r>
     </w:p>
     <w:p>
@@ -13058,7 +13311,13 @@
         <w:t>была списана</w:t>
       </w:r>
       <w:r>
-        <w:t xml:space="preserve"> (Листинг 3.19)</w:t>
+        <w:t xml:space="preserve"> (Листинг 3.1</w:t>
+      </w:r>
+      <w:r>
+        <w:t>8</w:t>
+      </w:r>
+      <w:r>
+        <w:t>)</w:t>
       </w:r>
       <w:r>
         <w:t>.</w:t>
@@ -13091,7 +13350,7 @@
         <w:rPr>
           <w:lang w:val="en-US"/>
         </w:rPr>
-        <w:t>9</w:t>
+        <w:t>8</w:t>
       </w:r>
       <w:r>
         <w:rPr>
@@ -13233,6 +13492,7 @@
           <w:rFonts w:eastAsiaTheme="majorEastAsia" w:cstheme="majorBidi"/>
           <w:bCs/>
           <w:szCs w:val="32"/>
+          <w:lang w:val="en-US"/>
         </w:rPr>
       </w:pPr>
       <w:r>
@@ -13248,8 +13508,9 @@
           <w:rFonts w:eastAsiaTheme="majorEastAsia" w:cstheme="majorBidi"/>
           <w:bCs/>
           <w:szCs w:val="32"/>
-        </w:rPr>
-        <w:t>8</w:t>
+          <w:lang w:val="en-US"/>
+        </w:rPr>
+        <w:t>7</w:t>
       </w:r>
       <w:r>
         <w:rPr>
@@ -13264,8 +13525,9 @@
           <w:rFonts w:eastAsiaTheme="majorEastAsia" w:cstheme="majorBidi"/>
           <w:bCs/>
           <w:szCs w:val="32"/>
-        </w:rPr>
-        <w:t>9</w:t>
+          <w:lang w:val="en-US"/>
+        </w:rPr>
+        <w:t>8</w:t>
       </w:r>
     </w:p>
     <w:p>
@@ -13310,10 +13572,22 @@
         <w:t xml:space="preserve"> </w:t>
       </w:r>
       <w:r>
-        <w:t>Как видно на результате 3.9, функция была отклонена, ввиду недостаточного количества средств на аккаунте</w:t>
-      </w:r>
-      <w:r>
-        <w:t xml:space="preserve"> (Листинг 3.20)</w:t>
+        <w:t>Как видно на результате 3.</w:t>
+      </w:r>
+      <w:r>
+        <w:t>8</w:t>
+      </w:r>
+      <w:r>
+        <w:t>, функция была отклонена, ввиду недостаточного количества средств на аккаунте</w:t>
+      </w:r>
+      <w:r>
+        <w:t xml:space="preserve"> (Листинг 3.</w:t>
+      </w:r>
+      <w:r>
+        <w:t>19</w:t>
+      </w:r>
+      <w:r>
+        <w:t>)</w:t>
       </w:r>
       <w:r>
         <w:t>.</w:t>
@@ -13346,7 +13620,7 @@
         <w:rPr>
           <w:lang w:val="en-US"/>
         </w:rPr>
-        <w:t>20</w:t>
+        <w:t>19</w:t>
       </w:r>
       <w:r>
         <w:rPr>
@@ -13501,7 +13775,7 @@
           <w:bCs/>
           <w:szCs w:val="32"/>
         </w:rPr>
-        <w:t>9</w:t>
+        <w:t>8</w:t>
       </w:r>
       <w:r>
         <w:rPr>
@@ -13517,7 +13791,7 @@
           <w:bCs/>
           <w:szCs w:val="32"/>
         </w:rPr>
-        <w:t>20</w:t>
+        <w:t>19</w:t>
       </w:r>
     </w:p>
     <w:p>
@@ -13550,7 +13824,13 @@
         <w:t>5’ в размере 5000 валюты</w:t>
       </w:r>
       <w:r>
-        <w:t xml:space="preserve"> (Листинг 3.21)</w:t>
+        <w:t xml:space="preserve"> (Листинг 3.2</w:t>
+      </w:r>
+      <w:r>
+        <w:t>0</w:t>
+      </w:r>
+      <w:r>
+        <w:t>)</w:t>
       </w:r>
       <w:r>
         <w:t>.</w:t>
@@ -13582,7 +13862,13 @@
         <w:rPr>
           <w:lang w:val="en-US"/>
         </w:rPr>
-        <w:t>21</w:t>
+        <w:t>2</w:t>
+      </w:r>
+      <w:r>
+        <w:rPr>
+          <w:lang w:val="en-US"/>
+        </w:rPr>
+        <w:t>0</w:t>
       </w:r>
       <w:r>
         <w:rPr>
@@ -13734,7 +14020,10 @@
         <w:t xml:space="preserve">Рисунок </w:t>
       </w:r>
       <w:r>
-        <w:t>3.10</w:t>
+        <w:t>3.</w:t>
+      </w:r>
+      <w:r>
+        <w:t>9</w:t>
       </w:r>
       <w:r>
         <w:t xml:space="preserve"> - Изменение денег у пользователя</w:t>
@@ -13756,9 +14045,9 @@
           <w:noProof/>
         </w:rPr>
         <w:drawing>
-          <wp:inline distT="0" distB="0" distL="0" distR="0" wp14:anchorId="34C1011C" wp14:editId="40F8F4AD">
-            <wp:extent cx="3876675" cy="721820"/>
-            <wp:effectExtent l="0" t="0" r="0" b="2540"/>
+          <wp:inline distT="0" distB="0" distL="0" distR="0" wp14:anchorId="34C1011C" wp14:editId="7116101E">
+            <wp:extent cx="5269057" cy="981075"/>
+            <wp:effectExtent l="0" t="0" r="8255" b="0"/>
             <wp:docPr id="153861477" name="Рисунок 19"/>
             <wp:cNvGraphicFramePr>
               <a:graphicFrameLocks xmlns:a="http://schemas.openxmlformats.org/drawingml/2006/main" noChangeAspect="1"/>
@@ -13788,7 +14077,7 @@
                   <pic:spPr bwMode="auto">
                     <a:xfrm>
                       <a:off x="0" y="0"/>
-                      <a:ext cx="3964692" cy="738208"/>
+                      <a:ext cx="5396058" cy="1004722"/>
                     </a:xfrm>
                     <a:prstGeom prst="rect">
                       <a:avLst/>
@@ -13815,7 +14104,10 @@
         <w:t xml:space="preserve">Рисунок </w:t>
       </w:r>
       <w:r>
-        <w:t>3.11</w:t>
+        <w:t>3.1</w:t>
+      </w:r>
+      <w:r>
+        <w:t>0</w:t>
       </w:r>
       <w:r>
         <w:t xml:space="preserve"> - Поступление запроса на пополнение в таблицу транзакции</w:t>
@@ -13834,7 +14126,13 @@
         <w:t>10) Проверить возможность пользователя удалять таблицы</w:t>
       </w:r>
       <w:r>
-        <w:t xml:space="preserve"> (Листинг 3.22)</w:t>
+        <w:t xml:space="preserve"> (Листинг 3.2</w:t>
+      </w:r>
+      <w:r>
+        <w:t>1</w:t>
+      </w:r>
+      <w:r>
+        <w:t>)</w:t>
       </w:r>
       <w:r>
         <w:t>.</w:t>
@@ -13866,7 +14164,13 @@
         <w:rPr>
           <w:lang w:val="en-US"/>
         </w:rPr>
-        <w:t>22</w:t>
+        <w:t>2</w:t>
+      </w:r>
+      <w:r>
+        <w:rPr>
+          <w:lang w:val="en-US"/>
+        </w:rPr>
+        <w:t>1</w:t>
       </w:r>
       <w:r>
         <w:rPr>
@@ -13939,8 +14243,8 @@
           <w:noProof/>
         </w:rPr>
         <w:drawing>
-          <wp:inline distT="0" distB="0" distL="0" distR="0" wp14:anchorId="6B546F4D" wp14:editId="63E351B9">
-            <wp:extent cx="2365344" cy="552450"/>
+          <wp:inline distT="0" distB="0" distL="0" distR="0" wp14:anchorId="6B546F4D" wp14:editId="47EB623E">
+            <wp:extent cx="3833488" cy="895350"/>
             <wp:effectExtent l="0" t="0" r="0" b="0"/>
             <wp:docPr id="1281611608" name="Рисунок 18"/>
             <wp:cNvGraphicFramePr>
@@ -13971,7 +14275,7 @@
                   <pic:spPr bwMode="auto">
                     <a:xfrm>
                       <a:off x="0" y="0"/>
-                      <a:ext cx="2431987" cy="568015"/>
+                      <a:ext cx="3949912" cy="922542"/>
                     </a:xfrm>
                     <a:prstGeom prst="rect">
                       <a:avLst/>
@@ -13993,12 +14297,18 @@
         <w:spacing w:after="160" w:line="278" w:lineRule="auto"/>
         <w:ind w:firstLine="0"/>
         <w:jc w:val="center"/>
+        <w:rPr>
+          <w:lang w:val="en-US"/>
+        </w:rPr>
       </w:pPr>
       <w:r>
         <w:t xml:space="preserve">Рисунок </w:t>
       </w:r>
       <w:r>
-        <w:t>3.12</w:t>
+        <w:t>3.1</w:t>
+      </w:r>
+      <w:r>
+        <w:t>1</w:t>
       </w:r>
       <w:r>
         <w:t xml:space="preserve"> - Ошибка при попытке удаления таблицы</w:t>
@@ -14007,12 +14317,31 @@
     <w:p>
       <w:pPr>
         <w:spacing w:after="160" w:line="278" w:lineRule="auto"/>
+        <w:ind w:firstLine="0"/>
+        <w:jc w:val="center"/>
+        <w:rPr>
+          <w:lang w:val="en-US"/>
+        </w:rPr>
+      </w:pPr>
+    </w:p>
+    <w:p>
+      <w:pPr>
+        <w:spacing w:after="160" w:line="278" w:lineRule="auto"/>
+        <w:rPr>
+          <w:lang w:val="en-US"/>
+        </w:rPr>
       </w:pPr>
       <w:r>
         <w:t>11) Проверить возможность пользователя получать данные из таблиц и обновления их</w:t>
       </w:r>
       <w:r>
-        <w:t xml:space="preserve"> (Листинг 3.23)</w:t>
+        <w:t xml:space="preserve"> (Листинг 3.2</w:t>
+      </w:r>
+      <w:r>
+        <w:t>2</w:t>
+      </w:r>
+      <w:r>
+        <w:t>)</w:t>
       </w:r>
       <w:r>
         <w:t>.</w:t>
@@ -14021,39 +14350,62 @@
     <w:p>
       <w:pPr>
         <w:spacing w:after="160" w:line="278" w:lineRule="auto"/>
-      </w:pPr>
+        <w:ind w:firstLine="0"/>
+        <w:rPr>
+          <w:lang w:val="en-US"/>
+        </w:rPr>
+      </w:pPr>
+      <w:r>
+        <w:lastRenderedPageBreak/>
+        <w:t>Листинг</w:t>
+      </w:r>
+      <w:r>
+        <w:rPr>
+          <w:lang w:val="en-US"/>
+        </w:rPr>
+        <w:t xml:space="preserve"> 3.</w:t>
+      </w:r>
+      <w:r>
+        <w:rPr>
+          <w:lang w:val="en-US"/>
+        </w:rPr>
+        <w:t>2</w:t>
+      </w:r>
+      <w:r>
+        <w:rPr>
+          <w:lang w:val="en-US"/>
+        </w:rPr>
+        <w:t>2</w:t>
+      </w:r>
+      <w:r>
+        <w:rPr>
+          <w:lang w:val="en-US"/>
+        </w:rPr>
+        <w:t xml:space="preserve"> - </w:t>
+      </w:r>
+      <w:r>
+        <w:t>Запрос</w:t>
+      </w:r>
     </w:p>
     <w:p>
       <w:pPr>
         <w:spacing w:after="160" w:line="278" w:lineRule="auto"/>
         <w:ind w:firstLine="0"/>
         <w:rPr>
-          <w:lang w:val="en-US"/>
-        </w:rPr>
-      </w:pPr>
-      <w:r>
-        <w:t>Листинг</w:t>
-      </w:r>
-      <w:r>
-        <w:rPr>
-          <w:lang w:val="en-US"/>
-        </w:rPr>
-        <w:t xml:space="preserve"> 3.</w:t>
-      </w:r>
-      <w:r>
-        <w:rPr>
-          <w:lang w:val="en-US"/>
-        </w:rPr>
-        <w:t>23</w:t>
-      </w:r>
-      <w:r>
-        <w:rPr>
-          <w:lang w:val="en-US"/>
-        </w:rPr>
-        <w:t xml:space="preserve"> - </w:t>
-      </w:r>
-      <w:r>
-        <w:t>Запрос</w:t>
+          <w:rFonts w:ascii="Courier New" w:hAnsi="Courier New" w:cs="Courier New"/>
+          <w:sz w:val="22"/>
+          <w:szCs w:val="22"/>
+          <w:lang w:val="en-US"/>
+        </w:rPr>
+      </w:pPr>
+      <w:r>
+        <w:rPr>
+          <w:rFonts w:ascii="Courier New" w:hAnsi="Courier New" w:cs="Courier New"/>
+          <w:sz w:val="22"/>
+          <w:szCs w:val="22"/>
+          <w:lang w:val="en-US"/>
+        </w:rPr>
+        <w:t>SET LOCAL ROLE ACCOUNTED_USER;</w:t>
       </w:r>
     </w:p>
     <w:p>
@@ -14074,28 +14426,6 @@
           <w:szCs w:val="22"/>
           <w:lang w:val="en-US"/>
         </w:rPr>
-        <w:t>SET LOCAL ROLE ACCOUNTED_USER;</w:t>
-      </w:r>
-    </w:p>
-    <w:p>
-      <w:pPr>
-        <w:spacing w:after="160" w:line="278" w:lineRule="auto"/>
-        <w:ind w:firstLine="0"/>
-        <w:rPr>
-          <w:rFonts w:ascii="Courier New" w:hAnsi="Courier New" w:cs="Courier New"/>
-          <w:sz w:val="22"/>
-          <w:szCs w:val="22"/>
-          <w:lang w:val="en-US"/>
-        </w:rPr>
-      </w:pPr>
-      <w:r>
-        <w:rPr>
-          <w:rFonts w:ascii="Courier New" w:hAnsi="Courier New" w:cs="Courier New"/>
-          <w:sz w:val="22"/>
-          <w:szCs w:val="22"/>
-          <w:lang w:val="en-US"/>
-        </w:rPr>
-        <w:lastRenderedPageBreak/>
         <w:t>UPDATE ACCOUNT SET LOGIN = '</w:t>
       </w:r>
       <w:proofErr w:type="spellStart"/>
@@ -14217,7 +14547,13 @@
         <w:t xml:space="preserve">Рисунок </w:t>
       </w:r>
       <w:r>
-        <w:t xml:space="preserve">3.13 </w:t>
+        <w:t>3.1</w:t>
+      </w:r>
+      <w:r>
+        <w:t>2</w:t>
+      </w:r>
+      <w:r>
+        <w:t xml:space="preserve"> </w:t>
       </w:r>
       <w:r>
         <w:t>- Изменение логина пользователя и вывод</w:t>
@@ -14236,7 +14572,13 @@
         <w:t>12) Возможность пользователя изменять деньги на кошельке</w:t>
       </w:r>
       <w:r>
-        <w:t xml:space="preserve"> (Листинг 3.24).</w:t>
+        <w:t xml:space="preserve"> (Листинг 3.2</w:t>
+      </w:r>
+      <w:r>
+        <w:t>3</w:t>
+      </w:r>
+      <w:r>
+        <w:t>).</w:t>
       </w:r>
     </w:p>
     <w:p>
@@ -14265,7 +14607,13 @@
         <w:rPr>
           <w:lang w:val="en-US"/>
         </w:rPr>
-        <w:t>24</w:t>
+        <w:t>2</w:t>
+      </w:r>
+      <w:r>
+        <w:rPr>
+          <w:lang w:val="en-US"/>
+        </w:rPr>
+        <w:t>3</w:t>
       </w:r>
       <w:r>
         <w:rPr>
@@ -14397,6 +14745,7 @@
           <w:noProof/>
           <w:lang w:val="en-US"/>
         </w:rPr>
+        <w:lastRenderedPageBreak/>
         <w:drawing>
           <wp:inline distT="0" distB="0" distL="0" distR="0" wp14:anchorId="03F9F633" wp14:editId="272A392D">
             <wp:extent cx="5819775" cy="2303648"/>
@@ -14454,14 +14803,16 @@
         <w:jc w:val="center"/>
       </w:pPr>
       <w:r>
-        <w:lastRenderedPageBreak/>
         <w:t xml:space="preserve">Рисунок </w:t>
       </w:r>
       <w:r>
         <w:t>3.1</w:t>
       </w:r>
       <w:r>
-        <w:t>4 - Изменение логина пользователя и вывод</w:t>
+        <w:t>3</w:t>
+      </w:r>
+      <w:r>
+        <w:t xml:space="preserve"> - Изменение логина пользователя и вывод</w:t>
       </w:r>
     </w:p>
     <w:p>
@@ -14483,7 +14834,10 @@
         <w:t>(</w:t>
       </w:r>
       <w:r>
-        <w:t>Изменения применились после Листинга 3.24</w:t>
+        <w:t>Изменения применились после Листинга 3.2</w:t>
+      </w:r>
+      <w:r>
+        <w:t>3</w:t>
       </w:r>
       <w:r>
         <w:t>)</w:t>
@@ -14571,7 +14925,13 @@
         <w:t>3.1</w:t>
       </w:r>
       <w:r>
-        <w:t>5 - Материалы до запроса</w:t>
+        <w:rPr>
+          <w:lang w:val="en-US"/>
+        </w:rPr>
+        <w:t>4</w:t>
+      </w:r>
+      <w:r>
+        <w:t xml:space="preserve"> - Материалы до запроса</w:t>
       </w:r>
     </w:p>
     <w:p>
@@ -14587,6 +14947,7 @@
         <w:jc w:val="center"/>
       </w:pPr>
       <w:r>
+        <w:lastRenderedPageBreak/>
         <w:softHyphen/>
       </w:r>
       <w:r>
@@ -14659,7 +15020,10 @@
         <w:t>3.1</w:t>
       </w:r>
       <w:r>
-        <w:t>6 - Материалы после</w:t>
+        <w:t>5</w:t>
+      </w:r>
+      <w:r>
+        <w:t xml:space="preserve"> - Материалы после</w:t>
       </w:r>
     </w:p>
     <w:p>
@@ -14673,11 +15037,16 @@
         <w:spacing w:after="160" w:line="278" w:lineRule="auto"/>
       </w:pPr>
       <w:r>
-        <w:lastRenderedPageBreak/>
         <w:t>14) Проверка зачисления зарплаты работника за выполненный заказ</w:t>
       </w:r>
       <w:r>
-        <w:t xml:space="preserve"> (Листинг 3.26).</w:t>
+        <w:t xml:space="preserve"> (Листинг 3.2</w:t>
+      </w:r>
+      <w:r>
+        <w:t>5</w:t>
+      </w:r>
+      <w:r>
+        <w:t>).</w:t>
       </w:r>
     </w:p>
     <w:p>
@@ -14707,13 +15076,31 @@
         <w:rPr>
           <w:lang w:val="en-US"/>
         </w:rPr>
-        <w:t>26</w:t>
-      </w:r>
-      <w:r>
-        <w:rPr>
-          <w:lang w:val="en-US"/>
-        </w:rPr>
-        <w:t xml:space="preserve"> - </w:t>
+        <w:t>2</w:t>
+      </w:r>
+      <w:r>
+        <w:rPr>
+          <w:lang w:val="en-US"/>
+        </w:rPr>
+        <w:t>5</w:t>
+      </w:r>
+      <w:r>
+        <w:rPr>
+          <w:lang w:val="en-US"/>
+        </w:rPr>
+        <w:t xml:space="preserve"> </w:t>
+      </w:r>
+      <w:r>
+        <w:rPr>
+          <w:lang w:val="en-US"/>
+        </w:rPr>
+        <w:t>–</w:t>
+      </w:r>
+      <w:r>
+        <w:rPr>
+          <w:lang w:val="en-US"/>
+        </w:rPr>
+        <w:t xml:space="preserve"> </w:t>
       </w:r>
       <w:r>
         <w:t>Запрос</w:t>
@@ -14843,19 +15230,30 @@
         <w:t>3.1</w:t>
       </w:r>
       <w:r>
-        <w:t>7 - таблица Аккаунтов до запроса</w:t>
+        <w:t>6</w:t>
+      </w:r>
+      <w:r>
+        <w:t xml:space="preserve"> - таблица Аккаунтов до запроса</w:t>
       </w:r>
     </w:p>
     <w:p>
       <w:pPr>
         <w:spacing w:after="160" w:line="278" w:lineRule="auto"/>
         <w:ind w:firstLine="0"/>
+        <w:jc w:val="center"/>
+      </w:pPr>
+    </w:p>
+    <w:p>
+      <w:pPr>
+        <w:spacing w:after="160" w:line="278" w:lineRule="auto"/>
+        <w:ind w:firstLine="0"/>
       </w:pPr>
       <w:r>
         <w:rPr>
           <w:noProof/>
           <w:lang w:val="en-US"/>
         </w:rPr>
+        <w:lastRenderedPageBreak/>
         <w:drawing>
           <wp:inline distT="0" distB="0" distL="0" distR="0" wp14:anchorId="1F037541" wp14:editId="6656FE74">
             <wp:extent cx="5940425" cy="2313305"/>
@@ -14919,7 +15317,10 @@
         <w:t>3.1</w:t>
       </w:r>
       <w:r>
-        <w:t>8 - таблица Аккаунтов после запроса</w:t>
+        <w:t>7</w:t>
+      </w:r>
+      <w:r>
+        <w:t xml:space="preserve"> - таблица Аккаунтов после запроса</w:t>
       </w:r>
     </w:p>
     <w:p>
@@ -14936,7 +15337,13 @@
         <w:t>15) Проверка, что после запроса на создание заказа, у пользователя снимутся деньги со счёта</w:t>
       </w:r>
       <w:r>
-        <w:t xml:space="preserve"> (Листинг 3.27)</w:t>
+        <w:t xml:space="preserve"> (Листинг 3.2</w:t>
+      </w:r>
+      <w:r>
+        <w:t>6</w:t>
+      </w:r>
+      <w:r>
+        <w:t>)</w:t>
       </w:r>
       <w:r>
         <w:t>.</w:t>
@@ -14972,7 +15379,13 @@
         <w:rPr>
           <w:lang w:val="en-US"/>
         </w:rPr>
-        <w:t>27</w:t>
+        <w:t>2</w:t>
+      </w:r>
+      <w:r>
+        <w:rPr>
+          <w:lang w:val="en-US"/>
+        </w:rPr>
+        <w:t>6</w:t>
       </w:r>
       <w:r>
         <w:rPr>
@@ -15014,7 +15427,6 @@
           <w:szCs w:val="22"/>
           <w:lang w:val="en-US"/>
         </w:rPr>
-        <w:lastRenderedPageBreak/>
         <w:t xml:space="preserve">INSERT INTO </w:t>
       </w:r>
       <w:proofErr w:type="gramStart"/>
@@ -15187,6 +15599,7 @@
           <w:rFonts w:ascii="Courier New" w:hAnsi="Courier New" w:cs="Courier New"/>
           <w:sz w:val="22"/>
           <w:szCs w:val="22"/>
+          <w:lang w:val="en-US"/>
         </w:rPr>
       </w:pPr>
       <w:r>
@@ -15223,6 +15636,9 @@
       <w:pPr>
         <w:spacing w:after="160" w:line="278" w:lineRule="auto"/>
         <w:ind w:firstLine="0"/>
+        <w:rPr>
+          <w:lang w:val="en-US"/>
+        </w:rPr>
       </w:pPr>
     </w:p>
     <w:p>
@@ -15231,7 +15647,25 @@
         <w:ind w:firstLine="708"/>
       </w:pPr>
       <w:r>
-        <w:t>Сначала мы добавляем заказ в таблицу, после чего начинаем его обработку. (Рисунок 3.18 – Рисунок 3.19)</w:t>
+        <w:t>Сначала мы добавляем заказ в таблицу, после чего начинаем его обработку. (Рисунок 3.1</w:t>
+      </w:r>
+      <w:r>
+        <w:rPr>
+          <w:lang w:val="en-US"/>
+        </w:rPr>
+        <w:t>7</w:t>
+      </w:r>
+      <w:r>
+        <w:t xml:space="preserve"> – Рисунок 3.1</w:t>
+      </w:r>
+      <w:r>
+        <w:rPr>
+          <w:lang w:val="en-US"/>
+        </w:rPr>
+        <w:t>8</w:t>
+      </w:r>
+      <w:r>
+        <w:t>)</w:t>
       </w:r>
     </w:p>
     <w:p>
@@ -15251,6 +15685,7 @@
       </w:pPr>
       <w:r>
         <w:rPr>
+          <w:noProof/>
           <w:lang w:val="en-US"/>
         </w:rPr>
         <w:drawing>
@@ -15297,7 +15732,13 @@
         <w:jc w:val="center"/>
       </w:pPr>
       <w:r>
-        <w:t>Рисунок 3.18 – Таблица заказов до статуса типа</w:t>
+        <w:t>Рисунок 3.1</w:t>
+      </w:r>
+      <w:r>
+        <w:t>7</w:t>
+      </w:r>
+      <w:r>
+        <w:t xml:space="preserve"> – Таблица заказов до статуса типа</w:t>
       </w:r>
     </w:p>
     <w:p>
@@ -15317,6 +15758,7 @@
       </w:pPr>
       <w:r>
         <w:rPr>
+          <w:noProof/>
           <w:lang w:val="en-US"/>
         </w:rPr>
         <w:drawing>
@@ -15369,7 +15811,7 @@
         <w:t>3.1</w:t>
       </w:r>
       <w:r>
-        <w:t>9</w:t>
+        <w:t>8</w:t>
       </w:r>
       <w:r>
         <w:t xml:space="preserve"> </w:t>
@@ -15402,6 +15844,7 @@
         <w:ind w:firstLine="0"/>
       </w:pPr>
       <w:r>
+        <w:lastRenderedPageBreak/>
         <w:tab/>
         <w:t>Стадия обработки производится, что</w:t>
       </w:r>
@@ -15409,7 +15852,25 @@
         <w:t>бы сервер успел применить к заказу все нужные типы. В ином случае триггеры, отвечающие за снятие денег со счёта покупателя, ломались, ввиду отсутствия важных для их логики данных.</w:t>
       </w:r>
       <w:r>
-        <w:t xml:space="preserve"> (Рисунок 3.20 – Рисунок 3.21)</w:t>
+        <w:t xml:space="preserve"> (Рисунок 3.</w:t>
+      </w:r>
+      <w:r>
+        <w:rPr>
+          <w:lang w:val="en-US"/>
+        </w:rPr>
+        <w:t>19</w:t>
+      </w:r>
+      <w:r>
+        <w:t xml:space="preserve"> – Рисунок 3.2</w:t>
+      </w:r>
+      <w:r>
+        <w:rPr>
+          <w:lang w:val="en-US"/>
+        </w:rPr>
+        <w:t>0</w:t>
+      </w:r>
+      <w:r>
+        <w:t>)</w:t>
       </w:r>
     </w:p>
     <w:p>
@@ -15426,6 +15887,7 @@
       </w:pPr>
       <w:r>
         <w:rPr>
+          <w:noProof/>
           <w:lang w:val="en-US"/>
         </w:rPr>
         <w:drawing>
@@ -15478,7 +15940,7 @@
         <w:t>3.</w:t>
       </w:r>
       <w:r>
-        <w:t>20</w:t>
+        <w:t>19</w:t>
       </w:r>
       <w:r>
         <w:t xml:space="preserve"> </w:t>
@@ -15522,6 +15984,7 @@
       </w:pPr>
       <w:r>
         <w:rPr>
+          <w:noProof/>
           <w:lang w:val="en-US"/>
         </w:rPr>
         <w:drawing>
@@ -15571,10 +16034,10 @@
         <w:t xml:space="preserve">Рисунок </w:t>
       </w:r>
       <w:r>
-        <w:t>3.</w:t>
-      </w:r>
-      <w:r>
-        <w:t>21</w:t>
+        <w:t>3.2</w:t>
+      </w:r>
+      <w:r>
+        <w:t>0</w:t>
       </w:r>
       <w:r>
         <w:t xml:space="preserve"> </w:t>

</xml_diff>